<commit_message>
Documentacion completa y otros detalles
</commit_message>
<xml_diff>
--- a/Jeonatra.docx
+++ b/Jeonatra.docx
@@ -79,7 +79,6 @@
         <w:rPr>
           <w:rFonts w:ascii="Times" w:hAnsi="Times" w:cs="Times New Roman"/>
           <w:noProof/>
-          <w:lang w:val="es-ES_tradnl"/>
         </w:rPr>
         <w:drawing>
           <wp:inline distT="0" distB="0" distL="0" distR="0" wp14:anchorId="0AD39BE1" wp14:editId="730FC095">
@@ -329,6 +328,12 @@
     <w:sdt>
       <w:sdtPr>
         <w:rPr>
+          <w:rFonts w:ascii="Arial" w:eastAsiaTheme="minorEastAsia" w:hAnsi="Arial" w:cstheme="minorBidi"/>
+          <w:b w:val="0"/>
+          <w:bCs w:val="0"/>
+          <w:color w:val="auto"/>
+          <w:sz w:val="24"/>
+          <w:szCs w:val="24"/>
           <w:lang w:val="es-ES_tradnl"/>
         </w:rPr>
         <w:id w:val="1497919797"/>
@@ -339,11 +344,7 @@
       </w:sdtPr>
       <w:sdtEndPr>
         <w:rPr>
-          <w:rFonts w:ascii="Arial" w:eastAsiaTheme="minorEastAsia" w:hAnsi="Arial" w:cstheme="minorBidi"/>
           <w:noProof/>
-          <w:color w:val="auto"/>
-          <w:sz w:val="24"/>
-          <w:szCs w:val="24"/>
         </w:rPr>
       </w:sdtEndPr>
       <w:sdtContent>
@@ -1611,7 +1612,6 @@
       <w:r>
         <w:rPr>
           <w:noProof/>
-          <w:lang w:val="es-ES_tradnl"/>
         </w:rPr>
         <w:drawing>
           <wp:inline distT="0" distB="0" distL="0" distR="0" wp14:anchorId="34FD5F14" wp14:editId="0761D051">
@@ -2441,27 +2441,1239 @@
           <w:lang w:val="es-ES_tradnl"/>
         </w:rPr>
       </w:pPr>
-      <w:bookmarkStart w:id="7" w:name="_GoBack"/>
+      <w:r>
+        <w:rPr>
+          <w:noProof/>
+        </w:rPr>
+        <w:drawing>
+          <wp:inline distT="0" distB="0" distL="0" distR="0" wp14:anchorId="6B7AB7EF" wp14:editId="07FE999B">
+            <wp:extent cx="5486400" cy="3777615"/>
+            <wp:effectExtent l="0" t="0" r="0" b="6985"/>
+            <wp:docPr id="4" name="Picture 4" descr="Macintosh HD:Users:azaelalanis:Desktop:Screen Shot 2014-11-24 at 10.08.39 PM.png"/>
+            <wp:cNvGraphicFramePr>
+              <a:graphicFrameLocks xmlns:a="http://schemas.openxmlformats.org/drawingml/2006/main" noChangeAspect="1"/>
+            </wp:cNvGraphicFramePr>
+            <a:graphic xmlns:a="http://schemas.openxmlformats.org/drawingml/2006/main">
+              <a:graphicData uri="http://schemas.openxmlformats.org/drawingml/2006/picture">
+                <pic:pic xmlns:pic="http://schemas.openxmlformats.org/drawingml/2006/picture">
+                  <pic:nvPicPr>
+                    <pic:cNvPr id="0" name="Picture 2" descr="Macintosh HD:Users:azaelalanis:Desktop:Screen Shot 2014-11-24 at 10.08.39 PM.png"/>
+                    <pic:cNvPicPr>
+                      <a:picLocks noChangeAspect="1" noChangeArrowheads="1"/>
+                    </pic:cNvPicPr>
+                  </pic:nvPicPr>
+                  <pic:blipFill>
+                    <a:blip r:embed="rId12">
+                      <a:extLst>
+                        <a:ext uri="{28A0092B-C50C-407E-A947-70E740481C1C}">
+                          <a14:useLocalDpi xmlns:a14="http://schemas.microsoft.com/office/drawing/2010/main" val="0"/>
+                        </a:ext>
+                      </a:extLst>
+                    </a:blip>
+                    <a:srcRect/>
+                    <a:stretch>
+                      <a:fillRect/>
+                    </a:stretch>
+                  </pic:blipFill>
+                  <pic:spPr bwMode="auto">
+                    <a:xfrm>
+                      <a:off x="0" y="0"/>
+                      <a:ext cx="5486400" cy="3777615"/>
+                    </a:xfrm>
+                    <a:prstGeom prst="rect">
+                      <a:avLst/>
+                    </a:prstGeom>
+                    <a:noFill/>
+                    <a:ln>
+                      <a:noFill/>
+                    </a:ln>
+                  </pic:spPr>
+                </pic:pic>
+              </a:graphicData>
+            </a:graphic>
+          </wp:inline>
+        </w:drawing>
+      </w:r>
+    </w:p>
+    <w:p>
+      <w:pPr>
+        <w:rPr>
+          <w:lang w:val="es-ES_tradnl"/>
+        </w:rPr>
+      </w:pPr>
+      <w:r>
+        <w:rPr>
+          <w:lang w:val="es-ES_tradnl"/>
+        </w:rPr>
+        <w:t>Pantalla de inicio de sesión, donde se ingresa el correo del usuario y contraseña.</w:t>
+      </w:r>
+    </w:p>
+    <w:p>
+      <w:pPr>
+        <w:rPr>
+          <w:lang w:val="es-ES_tradnl"/>
+        </w:rPr>
+      </w:pPr>
+      <w:r>
+        <w:rPr>
+          <w:noProof/>
+        </w:rPr>
+        <w:drawing>
+          <wp:inline distT="0" distB="0" distL="0" distR="0" wp14:anchorId="75B388DF" wp14:editId="0D5E7C7E">
+            <wp:extent cx="4332605" cy="1959610"/>
+            <wp:effectExtent l="0" t="0" r="10795" b="0"/>
+            <wp:docPr id="5" name="Picture 5" descr="Macintosh HD:Users:azaelalanis:Desktop:Screen Shot 2014-11-24 at 10.08.54 PM.png"/>
+            <wp:cNvGraphicFramePr>
+              <a:graphicFrameLocks xmlns:a="http://schemas.openxmlformats.org/drawingml/2006/main" noChangeAspect="1"/>
+            </wp:cNvGraphicFramePr>
+            <a:graphic xmlns:a="http://schemas.openxmlformats.org/drawingml/2006/main">
+              <a:graphicData uri="http://schemas.openxmlformats.org/drawingml/2006/picture">
+                <pic:pic xmlns:pic="http://schemas.openxmlformats.org/drawingml/2006/picture">
+                  <pic:nvPicPr>
+                    <pic:cNvPr id="0" name="Picture 3" descr="Macintosh HD:Users:azaelalanis:Desktop:Screen Shot 2014-11-24 at 10.08.54 PM.png"/>
+                    <pic:cNvPicPr>
+                      <a:picLocks noChangeAspect="1" noChangeArrowheads="1"/>
+                    </pic:cNvPicPr>
+                  </pic:nvPicPr>
+                  <pic:blipFill>
+                    <a:blip r:embed="rId13">
+                      <a:extLst>
+                        <a:ext uri="{28A0092B-C50C-407E-A947-70E740481C1C}">
+                          <a14:useLocalDpi xmlns:a14="http://schemas.microsoft.com/office/drawing/2010/main" val="0"/>
+                        </a:ext>
+                      </a:extLst>
+                    </a:blip>
+                    <a:srcRect/>
+                    <a:stretch>
+                      <a:fillRect/>
+                    </a:stretch>
+                  </pic:blipFill>
+                  <pic:spPr bwMode="auto">
+                    <a:xfrm>
+                      <a:off x="0" y="0"/>
+                      <a:ext cx="4332605" cy="1959610"/>
+                    </a:xfrm>
+                    <a:prstGeom prst="rect">
+                      <a:avLst/>
+                    </a:prstGeom>
+                    <a:noFill/>
+                    <a:ln>
+                      <a:noFill/>
+                    </a:ln>
+                  </pic:spPr>
+                </pic:pic>
+              </a:graphicData>
+            </a:graphic>
+          </wp:inline>
+        </w:drawing>
+      </w:r>
+    </w:p>
+    <w:p>
+      <w:pPr>
+        <w:rPr>
+          <w:lang w:val="es-ES_tradnl"/>
+        </w:rPr>
+      </w:pPr>
+      <w:r>
+        <w:rPr>
+          <w:lang w:val="es-ES_tradnl"/>
+        </w:rPr>
+        <w:t>Si el usuario se equivoca al ingresar la contraseña le mostrara un mensaje, si se equivoca más de 3 veces, se bloqueará la cuenta por un tiempo.</w:t>
+      </w:r>
+    </w:p>
+    <w:p>
+      <w:pPr>
+        <w:rPr>
+          <w:lang w:val="es-ES_tradnl"/>
+        </w:rPr>
+      </w:pPr>
+      <w:r>
+        <w:rPr>
+          <w:noProof/>
+        </w:rPr>
+        <w:drawing>
+          <wp:inline distT="0" distB="0" distL="0" distR="0" wp14:anchorId="09E7B398" wp14:editId="51978AAB">
+            <wp:extent cx="5486400" cy="1807210"/>
+            <wp:effectExtent l="0" t="0" r="0" b="0"/>
+            <wp:docPr id="6" name="Picture 6" descr="Macintosh HD:Users:azaelalanis:Desktop:Screen Shot 2014-11-24 at 10.09.10 PM.png"/>
+            <wp:cNvGraphicFramePr>
+              <a:graphicFrameLocks xmlns:a="http://schemas.openxmlformats.org/drawingml/2006/main" noChangeAspect="1"/>
+            </wp:cNvGraphicFramePr>
+            <a:graphic xmlns:a="http://schemas.openxmlformats.org/drawingml/2006/main">
+              <a:graphicData uri="http://schemas.openxmlformats.org/drawingml/2006/picture">
+                <pic:pic xmlns:pic="http://schemas.openxmlformats.org/drawingml/2006/picture">
+                  <pic:nvPicPr>
+                    <pic:cNvPr id="0" name="Picture 4" descr="Macintosh HD:Users:azaelalanis:Desktop:Screen Shot 2014-11-24 at 10.09.10 PM.png"/>
+                    <pic:cNvPicPr>
+                      <a:picLocks noChangeAspect="1" noChangeArrowheads="1"/>
+                    </pic:cNvPicPr>
+                  </pic:nvPicPr>
+                  <pic:blipFill>
+                    <a:blip r:embed="rId14">
+                      <a:extLst>
+                        <a:ext uri="{28A0092B-C50C-407E-A947-70E740481C1C}">
+                          <a14:useLocalDpi xmlns:a14="http://schemas.microsoft.com/office/drawing/2010/main" val="0"/>
+                        </a:ext>
+                      </a:extLst>
+                    </a:blip>
+                    <a:srcRect/>
+                    <a:stretch>
+                      <a:fillRect/>
+                    </a:stretch>
+                  </pic:blipFill>
+                  <pic:spPr bwMode="auto">
+                    <a:xfrm>
+                      <a:off x="0" y="0"/>
+                      <a:ext cx="5486400" cy="1807210"/>
+                    </a:xfrm>
+                    <a:prstGeom prst="rect">
+                      <a:avLst/>
+                    </a:prstGeom>
+                    <a:noFill/>
+                    <a:ln>
+                      <a:noFill/>
+                    </a:ln>
+                  </pic:spPr>
+                </pic:pic>
+              </a:graphicData>
+            </a:graphic>
+          </wp:inline>
+        </w:drawing>
+      </w:r>
+    </w:p>
+    <w:p>
+      <w:pPr>
+        <w:rPr>
+          <w:lang w:val="es-ES_tradnl"/>
+        </w:rPr>
+      </w:pPr>
+      <w:r>
+        <w:rPr>
+          <w:lang w:val="es-ES_tradnl"/>
+        </w:rPr>
+        <w:t>Tendrás que esperar a que ese tiempo se agote para que se desbloquee la cuenta y puedas ingresar nuevamente al sistema.</w:t>
+      </w:r>
+    </w:p>
+    <w:p>
+      <w:pPr>
+        <w:rPr>
+          <w:lang w:val="es-ES_tradnl"/>
+        </w:rPr>
+      </w:pPr>
+    </w:p>
+    <w:p>
+      <w:pPr>
+        <w:rPr>
+          <w:lang w:val="es-ES_tradnl"/>
+        </w:rPr>
+      </w:pPr>
+      <w:r>
+        <w:rPr>
+          <w:lang w:val="es-ES_tradnl"/>
+        </w:rPr>
+        <w:t xml:space="preserve"> </w:t>
+      </w:r>
+      <w:r>
+        <w:rPr>
+          <w:noProof/>
+        </w:rPr>
+        <w:drawing>
+          <wp:inline distT="0" distB="0" distL="0" distR="0" wp14:anchorId="1B63C107" wp14:editId="488A83D9">
+            <wp:extent cx="5486400" cy="3788410"/>
+            <wp:effectExtent l="0" t="0" r="0" b="0"/>
+            <wp:docPr id="7" name="Picture 7" descr="Macintosh HD:Users:azaelalanis:Desktop:Screen Shot 2014-11-24 at 10.09.34 PM.png"/>
+            <wp:cNvGraphicFramePr>
+              <a:graphicFrameLocks xmlns:a="http://schemas.openxmlformats.org/drawingml/2006/main" noChangeAspect="1"/>
+            </wp:cNvGraphicFramePr>
+            <a:graphic xmlns:a="http://schemas.openxmlformats.org/drawingml/2006/main">
+              <a:graphicData uri="http://schemas.openxmlformats.org/drawingml/2006/picture">
+                <pic:pic xmlns:pic="http://schemas.openxmlformats.org/drawingml/2006/picture">
+                  <pic:nvPicPr>
+                    <pic:cNvPr id="0" name="Picture 5" descr="Macintosh HD:Users:azaelalanis:Desktop:Screen Shot 2014-11-24 at 10.09.34 PM.png"/>
+                    <pic:cNvPicPr>
+                      <a:picLocks noChangeAspect="1" noChangeArrowheads="1"/>
+                    </pic:cNvPicPr>
+                  </pic:nvPicPr>
+                  <pic:blipFill>
+                    <a:blip r:embed="rId15">
+                      <a:extLst>
+                        <a:ext uri="{28A0092B-C50C-407E-A947-70E740481C1C}">
+                          <a14:useLocalDpi xmlns:a14="http://schemas.microsoft.com/office/drawing/2010/main" val="0"/>
+                        </a:ext>
+                      </a:extLst>
+                    </a:blip>
+                    <a:srcRect/>
+                    <a:stretch>
+                      <a:fillRect/>
+                    </a:stretch>
+                  </pic:blipFill>
+                  <pic:spPr bwMode="auto">
+                    <a:xfrm>
+                      <a:off x="0" y="0"/>
+                      <a:ext cx="5486400" cy="3788410"/>
+                    </a:xfrm>
+                    <a:prstGeom prst="rect">
+                      <a:avLst/>
+                    </a:prstGeom>
+                    <a:noFill/>
+                    <a:ln>
+                      <a:noFill/>
+                    </a:ln>
+                  </pic:spPr>
+                </pic:pic>
+              </a:graphicData>
+            </a:graphic>
+          </wp:inline>
+        </w:drawing>
+      </w:r>
+    </w:p>
+    <w:p>
+      <w:pPr>
+        <w:rPr>
+          <w:lang w:val="es-ES_tradnl"/>
+        </w:rPr>
+      </w:pPr>
+      <w:r>
+        <w:rPr>
+          <w:lang w:val="es-ES_tradnl"/>
+        </w:rPr>
+        <w:t xml:space="preserve">Esta es la pantalla donde se registra un nuevo usuario, se escribe correo y contraseña y al momento de registrar se manda un correo automáticamente con una contraseña temporal que tendrá que cambiar al momento de entrar al sistema por primera vez. </w:t>
+      </w:r>
+    </w:p>
+    <w:p>
+      <w:pPr>
+        <w:rPr>
+          <w:lang w:val="es-ES_tradnl"/>
+        </w:rPr>
+      </w:pPr>
+    </w:p>
+    <w:p>
+      <w:pPr>
+        <w:rPr>
+          <w:lang w:val="es-ES_tradnl"/>
+        </w:rPr>
+      </w:pPr>
+      <w:r>
+        <w:rPr>
+          <w:noProof/>
+        </w:rPr>
+        <w:drawing>
+          <wp:inline distT="0" distB="0" distL="0" distR="0" wp14:anchorId="46738B87" wp14:editId="1974D4C4">
+            <wp:extent cx="5497195" cy="3439795"/>
+            <wp:effectExtent l="0" t="0" r="0" b="0"/>
+            <wp:docPr id="8" name="Picture 8" descr="Macintosh HD:Users:azaelalanis:Desktop:Screen Shot 2014-11-24 at 10.10.36 PM.png"/>
+            <wp:cNvGraphicFramePr>
+              <a:graphicFrameLocks xmlns:a="http://schemas.openxmlformats.org/drawingml/2006/main" noChangeAspect="1"/>
+            </wp:cNvGraphicFramePr>
+            <a:graphic xmlns:a="http://schemas.openxmlformats.org/drawingml/2006/main">
+              <a:graphicData uri="http://schemas.openxmlformats.org/drawingml/2006/picture">
+                <pic:pic xmlns:pic="http://schemas.openxmlformats.org/drawingml/2006/picture">
+                  <pic:nvPicPr>
+                    <pic:cNvPr id="0" name="Picture 6" descr="Macintosh HD:Users:azaelalanis:Desktop:Screen Shot 2014-11-24 at 10.10.36 PM.png"/>
+                    <pic:cNvPicPr>
+                      <a:picLocks noChangeAspect="1" noChangeArrowheads="1"/>
+                    </pic:cNvPicPr>
+                  </pic:nvPicPr>
+                  <pic:blipFill>
+                    <a:blip r:embed="rId16">
+                      <a:extLst>
+                        <a:ext uri="{28A0092B-C50C-407E-A947-70E740481C1C}">
+                          <a14:useLocalDpi xmlns:a14="http://schemas.microsoft.com/office/drawing/2010/main" val="0"/>
+                        </a:ext>
+                      </a:extLst>
+                    </a:blip>
+                    <a:srcRect/>
+                    <a:stretch>
+                      <a:fillRect/>
+                    </a:stretch>
+                  </pic:blipFill>
+                  <pic:spPr bwMode="auto">
+                    <a:xfrm>
+                      <a:off x="0" y="0"/>
+                      <a:ext cx="5497195" cy="3439795"/>
+                    </a:xfrm>
+                    <a:prstGeom prst="rect">
+                      <a:avLst/>
+                    </a:prstGeom>
+                    <a:noFill/>
+                    <a:ln>
+                      <a:noFill/>
+                    </a:ln>
+                  </pic:spPr>
+                </pic:pic>
+              </a:graphicData>
+            </a:graphic>
+          </wp:inline>
+        </w:drawing>
+      </w:r>
+    </w:p>
+    <w:p>
+      <w:pPr>
+        <w:rPr>
+          <w:lang w:val="es-ES_tradnl"/>
+        </w:rPr>
+      </w:pPr>
+      <w:r>
+        <w:rPr>
+          <w:lang w:val="es-ES_tradnl"/>
+        </w:rPr>
+        <w:t xml:space="preserve">Una vez que cambias la contraseña siendo un usuario nuevo puedes ingresar al sistema normalmente. </w:t>
+      </w:r>
+    </w:p>
+    <w:p>
+      <w:pPr>
+        <w:rPr>
+          <w:lang w:val="es-ES_tradnl"/>
+        </w:rPr>
+      </w:pPr>
+    </w:p>
+    <w:p>
+      <w:pPr>
+        <w:rPr>
+          <w:lang w:val="es-ES_tradnl"/>
+        </w:rPr>
+      </w:pPr>
+      <w:r>
+        <w:rPr>
+          <w:lang w:val="es-ES_tradnl"/>
+        </w:rPr>
+        <w:t xml:space="preserve"> </w:t>
+      </w:r>
+      <w:r>
+        <w:rPr>
+          <w:noProof/>
+        </w:rPr>
+        <w:drawing>
+          <wp:inline distT="0" distB="0" distL="0" distR="0" wp14:anchorId="2739E37E" wp14:editId="5860C1CA">
+            <wp:extent cx="5475605" cy="3265805"/>
+            <wp:effectExtent l="0" t="0" r="10795" b="10795"/>
+            <wp:docPr id="9" name="Picture 9" descr="Macintosh HD:Users:azaelalanis:Desktop:Screen Shot 2014-11-24 at 10.10.48 PM.png"/>
+            <wp:cNvGraphicFramePr>
+              <a:graphicFrameLocks xmlns:a="http://schemas.openxmlformats.org/drawingml/2006/main" noChangeAspect="1"/>
+            </wp:cNvGraphicFramePr>
+            <a:graphic xmlns:a="http://schemas.openxmlformats.org/drawingml/2006/main">
+              <a:graphicData uri="http://schemas.openxmlformats.org/drawingml/2006/picture">
+                <pic:pic xmlns:pic="http://schemas.openxmlformats.org/drawingml/2006/picture">
+                  <pic:nvPicPr>
+                    <pic:cNvPr id="0" name="Picture 7" descr="Macintosh HD:Users:azaelalanis:Desktop:Screen Shot 2014-11-24 at 10.10.48 PM.png"/>
+                    <pic:cNvPicPr>
+                      <a:picLocks noChangeAspect="1" noChangeArrowheads="1"/>
+                    </pic:cNvPicPr>
+                  </pic:nvPicPr>
+                  <pic:blipFill>
+                    <a:blip r:embed="rId17">
+                      <a:extLst>
+                        <a:ext uri="{28A0092B-C50C-407E-A947-70E740481C1C}">
+                          <a14:useLocalDpi xmlns:a14="http://schemas.microsoft.com/office/drawing/2010/main" val="0"/>
+                        </a:ext>
+                      </a:extLst>
+                    </a:blip>
+                    <a:srcRect/>
+                    <a:stretch>
+                      <a:fillRect/>
+                    </a:stretch>
+                  </pic:blipFill>
+                  <pic:spPr bwMode="auto">
+                    <a:xfrm>
+                      <a:off x="0" y="0"/>
+                      <a:ext cx="5475605" cy="3265805"/>
+                    </a:xfrm>
+                    <a:prstGeom prst="rect">
+                      <a:avLst/>
+                    </a:prstGeom>
+                    <a:noFill/>
+                    <a:ln>
+                      <a:noFill/>
+                    </a:ln>
+                  </pic:spPr>
+                </pic:pic>
+              </a:graphicData>
+            </a:graphic>
+          </wp:inline>
+        </w:drawing>
+      </w:r>
+    </w:p>
+    <w:p>
+      <w:pPr>
+        <w:rPr>
+          <w:lang w:val="es-ES_tradnl"/>
+        </w:rPr>
+      </w:pPr>
+      <w:r>
+        <w:rPr>
+          <w:lang w:val="es-ES_tradnl"/>
+        </w:rPr>
+        <w:t xml:space="preserve">Aparecen 3 opciones, la primera es para crear un nuevo juego, la segunda para editar el perfil del profesor (en donde se pueden editar los temas, categorías, pistas de cada categoría, así como las clases del profesor y los alumnos de cada clase. </w:t>
+      </w:r>
+    </w:p>
+    <w:p>
+      <w:pPr>
+        <w:rPr>
+          <w:lang w:val="es-ES_tradnl"/>
+        </w:rPr>
+      </w:pPr>
+      <w:r>
+        <w:rPr>
+          <w:lang w:val="es-ES_tradnl"/>
+        </w:rPr>
+        <w:t>Esto se muestra en las siguientes pantallas.</w:t>
+      </w:r>
+    </w:p>
+    <w:p>
+      <w:pPr>
+        <w:rPr>
+          <w:lang w:val="es-ES_tradnl"/>
+        </w:rPr>
+      </w:pPr>
+      <w:r>
+        <w:rPr>
+          <w:noProof/>
+        </w:rPr>
+        <w:drawing>
+          <wp:inline distT="0" distB="0" distL="0" distR="0" wp14:anchorId="3F09BB3A" wp14:editId="5CED31CF">
+            <wp:extent cx="5475605" cy="3015615"/>
+            <wp:effectExtent l="0" t="0" r="10795" b="6985"/>
+            <wp:docPr id="10" name="Picture 10" descr="Macintosh HD:Users:azaelalanis:Desktop:Screen Shot 2014-11-24 at 10.10.54 PM.png"/>
+            <wp:cNvGraphicFramePr>
+              <a:graphicFrameLocks xmlns:a="http://schemas.openxmlformats.org/drawingml/2006/main" noChangeAspect="1"/>
+            </wp:cNvGraphicFramePr>
+            <a:graphic xmlns:a="http://schemas.openxmlformats.org/drawingml/2006/main">
+              <a:graphicData uri="http://schemas.openxmlformats.org/drawingml/2006/picture">
+                <pic:pic xmlns:pic="http://schemas.openxmlformats.org/drawingml/2006/picture">
+                  <pic:nvPicPr>
+                    <pic:cNvPr id="0" name="Picture 8" descr="Macintosh HD:Users:azaelalanis:Desktop:Screen Shot 2014-11-24 at 10.10.54 PM.png"/>
+                    <pic:cNvPicPr>
+                      <a:picLocks noChangeAspect="1" noChangeArrowheads="1"/>
+                    </pic:cNvPicPr>
+                  </pic:nvPicPr>
+                  <pic:blipFill>
+                    <a:blip r:embed="rId18">
+                      <a:extLst>
+                        <a:ext uri="{28A0092B-C50C-407E-A947-70E740481C1C}">
+                          <a14:useLocalDpi xmlns:a14="http://schemas.microsoft.com/office/drawing/2010/main" val="0"/>
+                        </a:ext>
+                      </a:extLst>
+                    </a:blip>
+                    <a:srcRect/>
+                    <a:stretch>
+                      <a:fillRect/>
+                    </a:stretch>
+                  </pic:blipFill>
+                  <pic:spPr bwMode="auto">
+                    <a:xfrm>
+                      <a:off x="0" y="0"/>
+                      <a:ext cx="5475605" cy="3015615"/>
+                    </a:xfrm>
+                    <a:prstGeom prst="rect">
+                      <a:avLst/>
+                    </a:prstGeom>
+                    <a:noFill/>
+                    <a:ln>
+                      <a:noFill/>
+                    </a:ln>
+                  </pic:spPr>
+                </pic:pic>
+              </a:graphicData>
+            </a:graphic>
+          </wp:inline>
+        </w:drawing>
+      </w:r>
+    </w:p>
+    <w:p>
+      <w:pPr>
+        <w:rPr>
+          <w:lang w:val="es-ES_tradnl"/>
+        </w:rPr>
+      </w:pPr>
+      <w:r>
+        <w:rPr>
+          <w:noProof/>
+        </w:rPr>
+        <w:drawing>
+          <wp:inline distT="0" distB="0" distL="0" distR="0" wp14:anchorId="11A0582F" wp14:editId="2AB2F591">
+            <wp:extent cx="5475605" cy="4038600"/>
+            <wp:effectExtent l="0" t="0" r="10795" b="0"/>
+            <wp:docPr id="11" name="Picture 11" descr="Macintosh HD:Users:azaelalanis:Desktop:Screen Shot 2014-11-24 at 10.11.16 PM.png"/>
+            <wp:cNvGraphicFramePr>
+              <a:graphicFrameLocks xmlns:a="http://schemas.openxmlformats.org/drawingml/2006/main" noChangeAspect="1"/>
+            </wp:cNvGraphicFramePr>
+            <a:graphic xmlns:a="http://schemas.openxmlformats.org/drawingml/2006/main">
+              <a:graphicData uri="http://schemas.openxmlformats.org/drawingml/2006/picture">
+                <pic:pic xmlns:pic="http://schemas.openxmlformats.org/drawingml/2006/picture">
+                  <pic:nvPicPr>
+                    <pic:cNvPr id="0" name="Picture 9" descr="Macintosh HD:Users:azaelalanis:Desktop:Screen Shot 2014-11-24 at 10.11.16 PM.png"/>
+                    <pic:cNvPicPr>
+                      <a:picLocks noChangeAspect="1" noChangeArrowheads="1"/>
+                    </pic:cNvPicPr>
+                  </pic:nvPicPr>
+                  <pic:blipFill>
+                    <a:blip r:embed="rId19">
+                      <a:extLst>
+                        <a:ext uri="{28A0092B-C50C-407E-A947-70E740481C1C}">
+                          <a14:useLocalDpi xmlns:a14="http://schemas.microsoft.com/office/drawing/2010/main" val="0"/>
+                        </a:ext>
+                      </a:extLst>
+                    </a:blip>
+                    <a:srcRect/>
+                    <a:stretch>
+                      <a:fillRect/>
+                    </a:stretch>
+                  </pic:blipFill>
+                  <pic:spPr bwMode="auto">
+                    <a:xfrm>
+                      <a:off x="0" y="0"/>
+                      <a:ext cx="5475605" cy="4038600"/>
+                    </a:xfrm>
+                    <a:prstGeom prst="rect">
+                      <a:avLst/>
+                    </a:prstGeom>
+                    <a:noFill/>
+                    <a:ln>
+                      <a:noFill/>
+                    </a:ln>
+                  </pic:spPr>
+                </pic:pic>
+              </a:graphicData>
+            </a:graphic>
+          </wp:inline>
+        </w:drawing>
+      </w:r>
+    </w:p>
+    <w:p>
+      <w:pPr>
+        <w:rPr>
+          <w:lang w:val="es-ES_tradnl"/>
+        </w:rPr>
+      </w:pPr>
+    </w:p>
+    <w:p>
+      <w:pPr>
+        <w:rPr>
+          <w:lang w:val="es-ES_tradnl"/>
+        </w:rPr>
+      </w:pPr>
+    </w:p>
+    <w:p>
+      <w:pPr>
+        <w:rPr>
+          <w:lang w:val="es-ES_tradnl"/>
+        </w:rPr>
+      </w:pPr>
+    </w:p>
+    <w:p>
+      <w:pPr>
+        <w:rPr>
+          <w:lang w:val="es-ES_tradnl"/>
+        </w:rPr>
+      </w:pPr>
+    </w:p>
+    <w:p>
+      <w:pPr>
+        <w:rPr>
+          <w:lang w:val="es-ES_tradnl"/>
+        </w:rPr>
+      </w:pPr>
+    </w:p>
+    <w:p>
+      <w:pPr>
+        <w:rPr>
+          <w:lang w:val="es-ES_tradnl"/>
+        </w:rPr>
+      </w:pPr>
+      <w:r>
+        <w:rPr>
+          <w:noProof/>
+        </w:rPr>
+        <w:drawing>
+          <wp:inline distT="0" distB="0" distL="0" distR="0" wp14:anchorId="50A351DF" wp14:editId="2C34FFDE">
+            <wp:extent cx="5486400" cy="4038600"/>
+            <wp:effectExtent l="0" t="0" r="0" b="0"/>
+            <wp:docPr id="12" name="Picture 12" descr="Macintosh HD:Users:azaelalanis:Desktop:Screen Shot 2014-11-24 at 10.11.51 PM.png"/>
+            <wp:cNvGraphicFramePr>
+              <a:graphicFrameLocks xmlns:a="http://schemas.openxmlformats.org/drawingml/2006/main" noChangeAspect="1"/>
+            </wp:cNvGraphicFramePr>
+            <a:graphic xmlns:a="http://schemas.openxmlformats.org/drawingml/2006/main">
+              <a:graphicData uri="http://schemas.openxmlformats.org/drawingml/2006/picture">
+                <pic:pic xmlns:pic="http://schemas.openxmlformats.org/drawingml/2006/picture">
+                  <pic:nvPicPr>
+                    <pic:cNvPr id="0" name="Picture 10" descr="Macintosh HD:Users:azaelalanis:Desktop:Screen Shot 2014-11-24 at 10.11.51 PM.png"/>
+                    <pic:cNvPicPr>
+                      <a:picLocks noChangeAspect="1" noChangeArrowheads="1"/>
+                    </pic:cNvPicPr>
+                  </pic:nvPicPr>
+                  <pic:blipFill>
+                    <a:blip r:embed="rId20">
+                      <a:extLst>
+                        <a:ext uri="{28A0092B-C50C-407E-A947-70E740481C1C}">
+                          <a14:useLocalDpi xmlns:a14="http://schemas.microsoft.com/office/drawing/2010/main" val="0"/>
+                        </a:ext>
+                      </a:extLst>
+                    </a:blip>
+                    <a:srcRect/>
+                    <a:stretch>
+                      <a:fillRect/>
+                    </a:stretch>
+                  </pic:blipFill>
+                  <pic:spPr bwMode="auto">
+                    <a:xfrm>
+                      <a:off x="0" y="0"/>
+                      <a:ext cx="5486400" cy="4038600"/>
+                    </a:xfrm>
+                    <a:prstGeom prst="rect">
+                      <a:avLst/>
+                    </a:prstGeom>
+                    <a:noFill/>
+                    <a:ln>
+                      <a:noFill/>
+                    </a:ln>
+                  </pic:spPr>
+                </pic:pic>
+              </a:graphicData>
+            </a:graphic>
+          </wp:inline>
+        </w:drawing>
+      </w:r>
+    </w:p>
+    <w:p>
+      <w:pPr>
+        <w:rPr>
+          <w:lang w:val="es-ES_tradnl"/>
+        </w:rPr>
+      </w:pPr>
+      <w:r>
+        <w:rPr>
+          <w:lang w:val="es-ES_tradnl"/>
+        </w:rPr>
+        <w:t>El editar cada campo se actualiza automáticamente por medio de Ajax en la base de datos.</w:t>
+      </w:r>
+    </w:p>
+    <w:p>
+      <w:pPr>
+        <w:rPr>
+          <w:lang w:val="es-ES_tradnl"/>
+        </w:rPr>
+      </w:pPr>
+      <w:r>
+        <w:rPr>
+          <w:noProof/>
+        </w:rPr>
+        <w:drawing>
+          <wp:inline distT="0" distB="0" distL="0" distR="0" wp14:anchorId="4B416B87" wp14:editId="6DF96F02">
+            <wp:extent cx="5486400" cy="4789805"/>
+            <wp:effectExtent l="0" t="0" r="0" b="10795"/>
+            <wp:docPr id="13" name="Picture 13" descr="Macintosh HD:Users:azaelalanis:Desktop:Screen Shot 2014-11-24 at 10.12.00 PM.png"/>
+            <wp:cNvGraphicFramePr>
+              <a:graphicFrameLocks xmlns:a="http://schemas.openxmlformats.org/drawingml/2006/main" noChangeAspect="1"/>
+            </wp:cNvGraphicFramePr>
+            <a:graphic xmlns:a="http://schemas.openxmlformats.org/drawingml/2006/main">
+              <a:graphicData uri="http://schemas.openxmlformats.org/drawingml/2006/picture">
+                <pic:pic xmlns:pic="http://schemas.openxmlformats.org/drawingml/2006/picture">
+                  <pic:nvPicPr>
+                    <pic:cNvPr id="0" name="Picture 11" descr="Macintosh HD:Users:azaelalanis:Desktop:Screen Shot 2014-11-24 at 10.12.00 PM.png"/>
+                    <pic:cNvPicPr>
+                      <a:picLocks noChangeAspect="1" noChangeArrowheads="1"/>
+                    </pic:cNvPicPr>
+                  </pic:nvPicPr>
+                  <pic:blipFill>
+                    <a:blip r:embed="rId21">
+                      <a:extLst>
+                        <a:ext uri="{28A0092B-C50C-407E-A947-70E740481C1C}">
+                          <a14:useLocalDpi xmlns:a14="http://schemas.microsoft.com/office/drawing/2010/main" val="0"/>
+                        </a:ext>
+                      </a:extLst>
+                    </a:blip>
+                    <a:srcRect/>
+                    <a:stretch>
+                      <a:fillRect/>
+                    </a:stretch>
+                  </pic:blipFill>
+                  <pic:spPr bwMode="auto">
+                    <a:xfrm>
+                      <a:off x="0" y="0"/>
+                      <a:ext cx="5486400" cy="4789805"/>
+                    </a:xfrm>
+                    <a:prstGeom prst="rect">
+                      <a:avLst/>
+                    </a:prstGeom>
+                    <a:noFill/>
+                    <a:ln>
+                      <a:noFill/>
+                    </a:ln>
+                  </pic:spPr>
+                </pic:pic>
+              </a:graphicData>
+            </a:graphic>
+          </wp:inline>
+        </w:drawing>
+      </w:r>
+    </w:p>
+    <w:p>
+      <w:pPr>
+        <w:rPr>
+          <w:lang w:val="es-ES_tradnl"/>
+        </w:rPr>
+      </w:pPr>
+    </w:p>
+    <w:p>
+      <w:pPr>
+        <w:rPr>
+          <w:lang w:val="es-ES_tradnl"/>
+        </w:rPr>
+      </w:pPr>
+      <w:r>
+        <w:rPr>
+          <w:noProof/>
+        </w:rPr>
+        <w:drawing>
+          <wp:inline distT="0" distB="0" distL="0" distR="0" wp14:anchorId="2CB601BF" wp14:editId="14341ED9">
+            <wp:extent cx="5475605" cy="4898390"/>
+            <wp:effectExtent l="0" t="0" r="10795" b="3810"/>
+            <wp:docPr id="14" name="Picture 14" descr="Macintosh HD:Users:azaelalanis:Desktop:Screen Shot 2014-11-24 at 10.12.08 PM.png"/>
+            <wp:cNvGraphicFramePr>
+              <a:graphicFrameLocks xmlns:a="http://schemas.openxmlformats.org/drawingml/2006/main" noChangeAspect="1"/>
+            </wp:cNvGraphicFramePr>
+            <a:graphic xmlns:a="http://schemas.openxmlformats.org/drawingml/2006/main">
+              <a:graphicData uri="http://schemas.openxmlformats.org/drawingml/2006/picture">
+                <pic:pic xmlns:pic="http://schemas.openxmlformats.org/drawingml/2006/picture">
+                  <pic:nvPicPr>
+                    <pic:cNvPr id="0" name="Picture 12" descr="Macintosh HD:Users:azaelalanis:Desktop:Screen Shot 2014-11-24 at 10.12.08 PM.png"/>
+                    <pic:cNvPicPr>
+                      <a:picLocks noChangeAspect="1" noChangeArrowheads="1"/>
+                    </pic:cNvPicPr>
+                  </pic:nvPicPr>
+                  <pic:blipFill>
+                    <a:blip r:embed="rId22">
+                      <a:extLst>
+                        <a:ext uri="{28A0092B-C50C-407E-A947-70E740481C1C}">
+                          <a14:useLocalDpi xmlns:a14="http://schemas.microsoft.com/office/drawing/2010/main" val="0"/>
+                        </a:ext>
+                      </a:extLst>
+                    </a:blip>
+                    <a:srcRect/>
+                    <a:stretch>
+                      <a:fillRect/>
+                    </a:stretch>
+                  </pic:blipFill>
+                  <pic:spPr bwMode="auto">
+                    <a:xfrm>
+                      <a:off x="0" y="0"/>
+                      <a:ext cx="5475605" cy="4898390"/>
+                    </a:xfrm>
+                    <a:prstGeom prst="rect">
+                      <a:avLst/>
+                    </a:prstGeom>
+                    <a:noFill/>
+                    <a:ln>
+                      <a:noFill/>
+                    </a:ln>
+                  </pic:spPr>
+                </pic:pic>
+              </a:graphicData>
+            </a:graphic>
+          </wp:inline>
+        </w:drawing>
+      </w:r>
+    </w:p>
+    <w:p>
+      <w:pPr>
+        <w:rPr>
+          <w:lang w:val="es-ES_tradnl"/>
+        </w:rPr>
+      </w:pPr>
+      <w:r>
+        <w:rPr>
+          <w:lang w:val="es-ES_tradnl"/>
+        </w:rPr>
+        <w:t>Por ultimo cada categoría muestra las preguntas que tiene y en esta pantalla te permite editarlas para que automáticamente se actualicen en la base de datos y puedas jugar con la información más nueva.</w:t>
+      </w:r>
+    </w:p>
+    <w:p>
+      <w:pPr>
+        <w:rPr>
+          <w:lang w:val="es-ES_tradnl"/>
+        </w:rPr>
+      </w:pPr>
+    </w:p>
+    <w:p>
+      <w:pPr>
+        <w:rPr>
+          <w:lang w:val="es-ES_tradnl"/>
+        </w:rPr>
+      </w:pPr>
+      <w:r>
+        <w:rPr>
+          <w:noProof/>
+        </w:rPr>
+        <w:drawing>
+          <wp:inline distT="0" distB="0" distL="0" distR="0" wp14:anchorId="2D6757FB" wp14:editId="111FFE59">
+            <wp:extent cx="5475605" cy="3429000"/>
+            <wp:effectExtent l="0" t="0" r="10795" b="0"/>
+            <wp:docPr id="15" name="Picture 15" descr="Macintosh HD:Users:azaelalanis:Desktop:Screen Shot 2014-11-24 at 10.14.07 PM.png"/>
+            <wp:cNvGraphicFramePr>
+              <a:graphicFrameLocks xmlns:a="http://schemas.openxmlformats.org/drawingml/2006/main" noChangeAspect="1"/>
+            </wp:cNvGraphicFramePr>
+            <a:graphic xmlns:a="http://schemas.openxmlformats.org/drawingml/2006/main">
+              <a:graphicData uri="http://schemas.openxmlformats.org/drawingml/2006/picture">
+                <pic:pic xmlns:pic="http://schemas.openxmlformats.org/drawingml/2006/picture">
+                  <pic:nvPicPr>
+                    <pic:cNvPr id="0" name="Picture 13" descr="Macintosh HD:Users:azaelalanis:Desktop:Screen Shot 2014-11-24 at 10.14.07 PM.png"/>
+                    <pic:cNvPicPr>
+                      <a:picLocks noChangeAspect="1" noChangeArrowheads="1"/>
+                    </pic:cNvPicPr>
+                  </pic:nvPicPr>
+                  <pic:blipFill>
+                    <a:blip r:embed="rId23">
+                      <a:extLst>
+                        <a:ext uri="{28A0092B-C50C-407E-A947-70E740481C1C}">
+                          <a14:useLocalDpi xmlns:a14="http://schemas.microsoft.com/office/drawing/2010/main" val="0"/>
+                        </a:ext>
+                      </a:extLst>
+                    </a:blip>
+                    <a:srcRect/>
+                    <a:stretch>
+                      <a:fillRect/>
+                    </a:stretch>
+                  </pic:blipFill>
+                  <pic:spPr bwMode="auto">
+                    <a:xfrm>
+                      <a:off x="0" y="0"/>
+                      <a:ext cx="5475605" cy="3429000"/>
+                    </a:xfrm>
+                    <a:prstGeom prst="rect">
+                      <a:avLst/>
+                    </a:prstGeom>
+                    <a:noFill/>
+                    <a:ln>
+                      <a:noFill/>
+                    </a:ln>
+                  </pic:spPr>
+                </pic:pic>
+              </a:graphicData>
+            </a:graphic>
+          </wp:inline>
+        </w:drawing>
+      </w:r>
+    </w:p>
+    <w:p>
+      <w:pPr>
+        <w:rPr>
+          <w:lang w:val="es-ES_tradnl"/>
+        </w:rPr>
+      </w:pPr>
+      <w:r>
+        <w:rPr>
+          <w:lang w:val="es-ES_tradnl"/>
+        </w:rPr>
+        <w:t>Al estar jugando se muestran los tres alumnos y se denota el jugar activo con color amarillo.</w:t>
+      </w:r>
+    </w:p>
+    <w:p>
+      <w:pPr>
+        <w:rPr>
+          <w:lang w:val="es-ES_tradnl"/>
+        </w:rPr>
+      </w:pPr>
+    </w:p>
+    <w:p>
+      <w:pPr>
+        <w:rPr>
+          <w:lang w:val="es-ES_tradnl"/>
+        </w:rPr>
+      </w:pPr>
+      <w:r>
+        <w:rPr>
+          <w:noProof/>
+        </w:rPr>
+        <w:drawing>
+          <wp:inline distT="0" distB="0" distL="0" distR="0" wp14:anchorId="30202080" wp14:editId="3FED750A">
+            <wp:extent cx="5486400" cy="5149215"/>
+            <wp:effectExtent l="0" t="0" r="0" b="6985"/>
+            <wp:docPr id="16" name="Picture 16" descr="Macintosh HD:Users:azaelalanis:Desktop:Screen Shot 2014-11-24 at 10.14.15 PM.png"/>
+            <wp:cNvGraphicFramePr>
+              <a:graphicFrameLocks xmlns:a="http://schemas.openxmlformats.org/drawingml/2006/main" noChangeAspect="1"/>
+            </wp:cNvGraphicFramePr>
+            <a:graphic xmlns:a="http://schemas.openxmlformats.org/drawingml/2006/main">
+              <a:graphicData uri="http://schemas.openxmlformats.org/drawingml/2006/picture">
+                <pic:pic xmlns:pic="http://schemas.openxmlformats.org/drawingml/2006/picture">
+                  <pic:nvPicPr>
+                    <pic:cNvPr id="0" name="Picture 14" descr="Macintosh HD:Users:azaelalanis:Desktop:Screen Shot 2014-11-24 at 10.14.15 PM.png"/>
+                    <pic:cNvPicPr>
+                      <a:picLocks noChangeAspect="1" noChangeArrowheads="1"/>
+                    </pic:cNvPicPr>
+                  </pic:nvPicPr>
+                  <pic:blipFill>
+                    <a:blip r:embed="rId24">
+                      <a:extLst>
+                        <a:ext uri="{28A0092B-C50C-407E-A947-70E740481C1C}">
+                          <a14:useLocalDpi xmlns:a14="http://schemas.microsoft.com/office/drawing/2010/main" val="0"/>
+                        </a:ext>
+                      </a:extLst>
+                    </a:blip>
+                    <a:srcRect/>
+                    <a:stretch>
+                      <a:fillRect/>
+                    </a:stretch>
+                  </pic:blipFill>
+                  <pic:spPr bwMode="auto">
+                    <a:xfrm>
+                      <a:off x="0" y="0"/>
+                      <a:ext cx="5486400" cy="5149215"/>
+                    </a:xfrm>
+                    <a:prstGeom prst="rect">
+                      <a:avLst/>
+                    </a:prstGeom>
+                    <a:noFill/>
+                    <a:ln>
+                      <a:noFill/>
+                    </a:ln>
+                  </pic:spPr>
+                </pic:pic>
+              </a:graphicData>
+            </a:graphic>
+          </wp:inline>
+        </w:drawing>
+      </w:r>
+    </w:p>
+    <w:p>
+      <w:pPr>
+        <w:rPr>
+          <w:lang w:val="es-ES_tradnl"/>
+        </w:rPr>
+      </w:pPr>
+      <w:r>
+        <w:rPr>
+          <w:lang w:val="es-ES_tradnl"/>
+        </w:rPr>
+        <w:t>Al presionar una pregunta te aparece la pregunta y el alumno dice la pregunta, el profesor puede mostrar la pregunta y en base a su criterio determinar si la pregunta fue correcta o incorrecta, en caso de ser correcta los puntos se suman al usuario y si no, se le restan de la misma manera.</w:t>
+      </w:r>
+    </w:p>
+    <w:p>
+      <w:pPr>
+        <w:rPr>
+          <w:lang w:val="es-ES_tradnl"/>
+        </w:rPr>
+      </w:pPr>
+    </w:p>
+    <w:p>
+      <w:pPr>
+        <w:rPr>
+          <w:lang w:val="es-ES_tradnl"/>
+        </w:rPr>
+      </w:pPr>
+      <w:r>
+        <w:rPr>
+          <w:noProof/>
+        </w:rPr>
+        <w:drawing>
+          <wp:inline distT="0" distB="0" distL="0" distR="0" wp14:anchorId="5603B3E4" wp14:editId="5C9BA7CD">
+            <wp:extent cx="5475605" cy="3429000"/>
+            <wp:effectExtent l="0" t="0" r="10795" b="0"/>
+            <wp:docPr id="17" name="Picture 17" descr="Macintosh HD:Users:azaelalanis:Desktop:Screen Shot 2014-11-24 at 10.14.24 PM.png"/>
+            <wp:cNvGraphicFramePr>
+              <a:graphicFrameLocks xmlns:a="http://schemas.openxmlformats.org/drawingml/2006/main" noChangeAspect="1"/>
+            </wp:cNvGraphicFramePr>
+            <a:graphic xmlns:a="http://schemas.openxmlformats.org/drawingml/2006/main">
+              <a:graphicData uri="http://schemas.openxmlformats.org/drawingml/2006/picture">
+                <pic:pic xmlns:pic="http://schemas.openxmlformats.org/drawingml/2006/picture">
+                  <pic:nvPicPr>
+                    <pic:cNvPr id="0" name="Picture 15" descr="Macintosh HD:Users:azaelalanis:Desktop:Screen Shot 2014-11-24 at 10.14.24 PM.png"/>
+                    <pic:cNvPicPr>
+                      <a:picLocks noChangeAspect="1" noChangeArrowheads="1"/>
+                    </pic:cNvPicPr>
+                  </pic:nvPicPr>
+                  <pic:blipFill>
+                    <a:blip r:embed="rId25">
+                      <a:extLst>
+                        <a:ext uri="{28A0092B-C50C-407E-A947-70E740481C1C}">
+                          <a14:useLocalDpi xmlns:a14="http://schemas.microsoft.com/office/drawing/2010/main" val="0"/>
+                        </a:ext>
+                      </a:extLst>
+                    </a:blip>
+                    <a:srcRect/>
+                    <a:stretch>
+                      <a:fillRect/>
+                    </a:stretch>
+                  </pic:blipFill>
+                  <pic:spPr bwMode="auto">
+                    <a:xfrm>
+                      <a:off x="0" y="0"/>
+                      <a:ext cx="5475605" cy="3429000"/>
+                    </a:xfrm>
+                    <a:prstGeom prst="rect">
+                      <a:avLst/>
+                    </a:prstGeom>
+                    <a:noFill/>
+                    <a:ln>
+                      <a:noFill/>
+                    </a:ln>
+                  </pic:spPr>
+                </pic:pic>
+              </a:graphicData>
+            </a:graphic>
+          </wp:inline>
+        </w:drawing>
+      </w:r>
+    </w:p>
+    <w:p>
+      <w:pPr>
+        <w:rPr>
+          <w:lang w:val="es-ES_tradnl"/>
+        </w:rPr>
+      </w:pPr>
+    </w:p>
+    <w:p>
+      <w:pPr>
+        <w:rPr>
+          <w:lang w:val="es-ES_tradnl"/>
+        </w:rPr>
+      </w:pPr>
+      <w:r>
+        <w:rPr>
+          <w:noProof/>
+        </w:rPr>
+        <w:drawing>
+          <wp:inline distT="0" distB="0" distL="0" distR="0" wp14:anchorId="46A1A5C3" wp14:editId="37783444">
+            <wp:extent cx="5486400" cy="4321810"/>
+            <wp:effectExtent l="0" t="0" r="0" b="0"/>
+            <wp:docPr id="18" name="Picture 18" descr="Macintosh HD:Users:azaelalanis:Desktop:Screen Shot 2014-11-24 at 10.14.33 PM.png"/>
+            <wp:cNvGraphicFramePr>
+              <a:graphicFrameLocks xmlns:a="http://schemas.openxmlformats.org/drawingml/2006/main" noChangeAspect="1"/>
+            </wp:cNvGraphicFramePr>
+            <a:graphic xmlns:a="http://schemas.openxmlformats.org/drawingml/2006/main">
+              <a:graphicData uri="http://schemas.openxmlformats.org/drawingml/2006/picture">
+                <pic:pic xmlns:pic="http://schemas.openxmlformats.org/drawingml/2006/picture">
+                  <pic:nvPicPr>
+                    <pic:cNvPr id="0" name="Picture 16" descr="Macintosh HD:Users:azaelalanis:Desktop:Screen Shot 2014-11-24 at 10.14.33 PM.png"/>
+                    <pic:cNvPicPr>
+                      <a:picLocks noChangeAspect="1" noChangeArrowheads="1"/>
+                    </pic:cNvPicPr>
+                  </pic:nvPicPr>
+                  <pic:blipFill>
+                    <a:blip r:embed="rId26">
+                      <a:extLst>
+                        <a:ext uri="{28A0092B-C50C-407E-A947-70E740481C1C}">
+                          <a14:useLocalDpi xmlns:a14="http://schemas.microsoft.com/office/drawing/2010/main" val="0"/>
+                        </a:ext>
+                      </a:extLst>
+                    </a:blip>
+                    <a:srcRect/>
+                    <a:stretch>
+                      <a:fillRect/>
+                    </a:stretch>
+                  </pic:blipFill>
+                  <pic:spPr bwMode="auto">
+                    <a:xfrm>
+                      <a:off x="0" y="0"/>
+                      <a:ext cx="5486400" cy="4321810"/>
+                    </a:xfrm>
+                    <a:prstGeom prst="rect">
+                      <a:avLst/>
+                    </a:prstGeom>
+                    <a:noFill/>
+                    <a:ln>
+                      <a:noFill/>
+                    </a:ln>
+                  </pic:spPr>
+                </pic:pic>
+              </a:graphicData>
+            </a:graphic>
+          </wp:inline>
+        </w:drawing>
+      </w:r>
+    </w:p>
+    <w:p>
+      <w:pPr>
+        <w:rPr>
+          <w:lang w:val="es-ES_tradnl"/>
+        </w:rPr>
+      </w:pPr>
+    </w:p>
+    <w:p>
+      <w:pPr>
+        <w:rPr>
+          <w:lang w:val="es-ES_tradnl"/>
+        </w:rPr>
+      </w:pPr>
+      <w:r>
+        <w:rPr>
+          <w:noProof/>
+        </w:rPr>
+        <w:drawing>
+          <wp:inline distT="0" distB="0" distL="0" distR="0" wp14:anchorId="73B8507D" wp14:editId="18875D1E">
+            <wp:extent cx="5486400" cy="3255010"/>
+            <wp:effectExtent l="0" t="0" r="0" b="0"/>
+            <wp:docPr id="19" name="Picture 19" descr="Macintosh HD:Users:azaelalanis:Desktop:Screen Shot 2014-11-24 at 10.14.36 PM.png"/>
+            <wp:cNvGraphicFramePr>
+              <a:graphicFrameLocks xmlns:a="http://schemas.openxmlformats.org/drawingml/2006/main" noChangeAspect="1"/>
+            </wp:cNvGraphicFramePr>
+            <a:graphic xmlns:a="http://schemas.openxmlformats.org/drawingml/2006/main">
+              <a:graphicData uri="http://schemas.openxmlformats.org/drawingml/2006/picture">
+                <pic:pic xmlns:pic="http://schemas.openxmlformats.org/drawingml/2006/picture">
+                  <pic:nvPicPr>
+                    <pic:cNvPr id="0" name="Picture 17" descr="Macintosh HD:Users:azaelalanis:Desktop:Screen Shot 2014-11-24 at 10.14.36 PM.png"/>
+                    <pic:cNvPicPr>
+                      <a:picLocks noChangeAspect="1" noChangeArrowheads="1"/>
+                    </pic:cNvPicPr>
+                  </pic:nvPicPr>
+                  <pic:blipFill>
+                    <a:blip r:embed="rId27">
+                      <a:extLst>
+                        <a:ext uri="{28A0092B-C50C-407E-A947-70E740481C1C}">
+                          <a14:useLocalDpi xmlns:a14="http://schemas.microsoft.com/office/drawing/2010/main" val="0"/>
+                        </a:ext>
+                      </a:extLst>
+                    </a:blip>
+                    <a:srcRect/>
+                    <a:stretch>
+                      <a:fillRect/>
+                    </a:stretch>
+                  </pic:blipFill>
+                  <pic:spPr bwMode="auto">
+                    <a:xfrm>
+                      <a:off x="0" y="0"/>
+                      <a:ext cx="5486400" cy="3255010"/>
+                    </a:xfrm>
+                    <a:prstGeom prst="rect">
+                      <a:avLst/>
+                    </a:prstGeom>
+                    <a:noFill/>
+                    <a:ln>
+                      <a:noFill/>
+                    </a:ln>
+                  </pic:spPr>
+                </pic:pic>
+              </a:graphicData>
+            </a:graphic>
+          </wp:inline>
+        </w:drawing>
+      </w:r>
+    </w:p>
+    <w:p>
+      <w:pPr>
+        <w:pStyle w:val="Heading1"/>
+        <w:rPr>
+          <w:lang w:val="es-ES_tradnl"/>
+        </w:rPr>
+      </w:pPr>
+      <w:bookmarkStart w:id="7" w:name="_Toc278422218"/>
+      <w:r>
+        <w:rPr>
+          <w:lang w:val="es-ES_tradnl"/>
+        </w:rPr>
+        <w:t>Referencias externa</w:t>
+      </w:r>
+      <w:bookmarkStart w:id="8" w:name="_GoBack"/>
+      <w:bookmarkEnd w:id="8"/>
+      <w:r>
+        <w:rPr>
+          <w:lang w:val="es-ES_tradnl"/>
+        </w:rPr>
+        <w:t>s:</w:t>
+      </w:r>
       <w:bookmarkEnd w:id="7"/>
     </w:p>
     <w:p>
       <w:pPr>
-        <w:pStyle w:val="Heading1"/>
-        <w:rPr>
-          <w:lang w:val="es-ES_tradnl"/>
-        </w:rPr>
-      </w:pPr>
-      <w:bookmarkStart w:id="8" w:name="_Toc278422218"/>
-      <w:r>
-        <w:rPr>
-          <w:lang w:val="es-ES_tradnl"/>
-        </w:rPr>
-        <w:t>Referencias externas:</w:t>
-      </w:r>
-      <w:bookmarkEnd w:id="8"/>
-    </w:p>
-    <w:p>
-      <w:pPr>
         <w:rPr>
           <w:lang w:val="es-ES_tradnl"/>
         </w:rPr>
@@ -2488,7 +3700,7 @@
       </w:r>
     </w:p>
     <w:sectPr>
-      <w:headerReference w:type="default" r:id="rId12"/>
+      <w:headerReference w:type="default" r:id="rId28"/>
       <w:pgSz w:w="12240" w:h="15840"/>
       <w:pgMar w:top="1440" w:right="1800" w:bottom="1440" w:left="1800" w:header="720" w:footer="720" w:gutter="0"/>
       <w:cols w:space="720"/>
@@ -2566,7 +3778,7 @@
         <w:rStyle w:val="PageNumber"/>
         <w:noProof/>
       </w:rPr>
-      <w:t>7</w:t>
+      <w:t>17</w:t>
     </w:r>
     <w:r>
       <w:rPr>
@@ -4221,7 +5433,7 @@
 </file>
 
 <file path=customXml/itemProps1.xml><?xml version="1.0" encoding="utf-8"?>
-<ds:datastoreItem xmlns:ds="http://schemas.openxmlformats.org/officeDocument/2006/customXml" ds:itemID="{178B53E6-FBC2-CF48-BBC2-977C022AAE26}">
+<ds:datastoreItem xmlns:ds="http://schemas.openxmlformats.org/officeDocument/2006/customXml" ds:itemID="{00D72169-1291-3347-963A-F9741DB050C0}">
   <ds:schemaRefs>
     <ds:schemaRef ds:uri="http://schemas.openxmlformats.org/officeDocument/2006/bibliography"/>
   </ds:schemaRefs>

</xml_diff>